<commit_message>
fix: update CLEPD with questions
</commit_message>
<xml_diff>
--- a/public/materials/funding/2021-clepd/q_and_a.docx
+++ b/public/materials/funding/2021-clepd/q_and_a.docx
@@ -7,11 +7,61 @@
         <w:rPr>
           <w:b/>
           <w:bCs/>
+          <w:color w:val="FF0000"/>
           <w:sz w:val="36"/>
           <w:szCs w:val="36"/>
         </w:rPr>
       </w:pPr>
       <w:bookmarkStart w:id="0" w:name="_Hlk76725106"/>
+      <w:bookmarkStart w:id="1" w:name="_GoBack"/>
+      <w:r>
+        <w:rPr>
+          <w:b/>
+          <w:bCs/>
+          <w:color w:val="FF0000"/>
+          <w:sz w:val="36"/>
+          <w:szCs w:val="36"/>
+        </w:rPr>
+        <w:t>Updated Notice as of 7/17/2021</w:t>
+      </w:r>
+    </w:p>
+    <w:p>
+      <w:pPr>
+        <w:rPr>
+          <w:b/>
+          <w:bCs/>
+          <w:color w:val="FF0000"/>
+          <w:sz w:val="36"/>
+          <w:szCs w:val="36"/>
+        </w:rPr>
+      </w:pPr>
+      <w:r>
+        <w:rPr>
+          <w:color w:val="FF0000"/>
+        </w:rPr>
+        <w:t>We have extended the due date for Questions and Answers, as well as extended the due date for applications. The last date for Q and A is now July 29, 2021. The due date for applications is now August 5, 2021.</w:t>
+      </w:r>
+    </w:p>
+    <w:bookmarkEnd w:id="1"/>
+    <w:p>
+      <w:pPr>
+        <w:rPr>
+          <w:b/>
+          <w:bCs/>
+          <w:sz w:val="36"/>
+          <w:szCs w:val="36"/>
+        </w:rPr>
+      </w:pPr>
+    </w:p>
+    <w:p>
+      <w:pPr>
+        <w:rPr>
+          <w:b/>
+          <w:bCs/>
+          <w:sz w:val="36"/>
+          <w:szCs w:val="36"/>
+        </w:rPr>
+      </w:pPr>
       <w:r>
         <w:rPr>
           <w:b/>
@@ -171,8 +221,6 @@
           <w:szCs w:val="36"/>
         </w:rPr>
       </w:pPr>
-      <w:bookmarkStart w:id="1" w:name="_GoBack"/>
-      <w:bookmarkEnd w:id="1"/>
       <w:r>
         <w:rPr>
           <w:b/>

</xml_diff>